<commit_message>
advances in datas and threads
</commit_message>
<xml_diff>
--- a/docs/Enunciado Proyecto final.docx
+++ b/docs/Enunciado Proyecto final.docx
@@ -118,23 +118,7 @@
           <w:sz w:val="24"/>
           <w:szCs w:val="24"/>
         </w:rPr>
-        <w:t xml:space="preserve">La tienda  más reconocida de la ciudad se ha enterado de que usted es un estudiante de Telemática en la universidad </w:t>
-      </w:r>
-      <w:proofErr w:type="spellStart"/>
-      <w:r>
-        <w:rPr>
-          <w:sz w:val="24"/>
-          <w:szCs w:val="24"/>
-        </w:rPr>
-        <w:t>Icesi</w:t>
-      </w:r>
-      <w:proofErr w:type="spellEnd"/>
-      <w:r>
-        <w:rPr>
-          <w:sz w:val="24"/>
-          <w:szCs w:val="24"/>
-        </w:rPr>
-        <w:t xml:space="preserve"> , con el fin de modernizar y actualizar los sistemas de atención al cliente le ha pedido que realice una aplicación  que le permita suplir las necesidades para brindar un servicio óptimo.</w:t>
+        <w:t>La tienda  más reconocida de la ciudad se ha enterado de que usted es un estudiante de Telemática en la universidad Icesi , con el fin de modernizar y actualizar los sistemas de atención al cliente le ha pedido que realice una aplicación  que le permita suplir las necesidades para brindar un servicio óptimo.</w:t>
       </w:r>
     </w:p>
     <w:p>
@@ -213,15 +197,7 @@
           <w:sz w:val="24"/>
           <w:szCs w:val="24"/>
         </w:rPr>
-        <w:t xml:space="preserve">rar con su respectivo </w:t>
-      </w:r>
-      <w:proofErr w:type="gramStart"/>
-      <w:r>
-        <w:rPr>
-          <w:sz w:val="24"/>
-          <w:szCs w:val="24"/>
-        </w:rPr>
-        <w:t>nombre  ,</w:t>
+        <w:t>rar con su respectivo nombre  ,</w:t>
       </w:r>
       <w:r>
         <w:rPr>
@@ -230,7 +206,6 @@
         </w:rPr>
         <w:t>identificación</w:t>
       </w:r>
-      <w:proofErr w:type="gramEnd"/>
       <w:r>
         <w:rPr>
           <w:sz w:val="24"/>
@@ -603,55 +578,7 @@
           <w:sz w:val="24"/>
           <w:szCs w:val="24"/>
         </w:rPr>
-        <w:t xml:space="preserve"> (</w:t>
-      </w:r>
-      <w:proofErr w:type="spellStart"/>
-      <w:r>
-        <w:rPr>
-          <w:sz w:val="24"/>
-          <w:szCs w:val="24"/>
-        </w:rPr>
-        <w:t>inorden</w:t>
-      </w:r>
-      <w:proofErr w:type="spellEnd"/>
-      <w:r>
-        <w:rPr>
-          <w:sz w:val="24"/>
-          <w:szCs w:val="24"/>
-        </w:rPr>
-        <w:t xml:space="preserve">, </w:t>
-      </w:r>
-      <w:proofErr w:type="spellStart"/>
-      <w:r>
-        <w:rPr>
-          <w:sz w:val="24"/>
-          <w:szCs w:val="24"/>
-        </w:rPr>
-        <w:t>preorden</w:t>
-      </w:r>
-      <w:proofErr w:type="spellEnd"/>
-      <w:r>
-        <w:rPr>
-          <w:sz w:val="24"/>
-          <w:szCs w:val="24"/>
-        </w:rPr>
-        <w:t xml:space="preserve">, </w:t>
-      </w:r>
-      <w:proofErr w:type="spellStart"/>
-      <w:r>
-        <w:rPr>
-          <w:sz w:val="24"/>
-          <w:szCs w:val="24"/>
-        </w:rPr>
-        <w:t>postorden</w:t>
-      </w:r>
-      <w:proofErr w:type="spellEnd"/>
-      <w:r>
-        <w:rPr>
-          <w:sz w:val="24"/>
-          <w:szCs w:val="24"/>
-        </w:rPr>
-        <w:t>)</w:t>
+        <w:t xml:space="preserve"> (inorden, preorden, postorden)</w:t>
       </w:r>
       <w:r>
         <w:rPr>
@@ -1585,17 +1512,7 @@
           <w:szCs w:val="24"/>
           <w:highlight w:val="yellow"/>
         </w:rPr>
-        <w:t xml:space="preserve"> al cliente que llegue a la suma total de $200.</w:t>
-      </w:r>
-      <w:bookmarkStart w:id="0" w:name="_GoBack"/>
-      <w:bookmarkEnd w:id="0"/>
-      <w:r>
-        <w:rPr>
-          <w:sz w:val="24"/>
-          <w:szCs w:val="24"/>
-          <w:highlight w:val="yellow"/>
-        </w:rPr>
-        <w:t>000</w:t>
+        <w:t xml:space="preserve"> al cliente que llegue a la suma total de $200.000</w:t>
       </w:r>
       <w:r>
         <w:rPr>
@@ -1898,61 +1815,7 @@
           <w:szCs w:val="24"/>
           <w:highlight w:val="yellow"/>
         </w:rPr>
-        <w:t xml:space="preserve"> Los empleados deben poder organizarse según los 3 métodos de ordenamiento más conocidos en los ABB (</w:t>
-      </w:r>
-      <w:proofErr w:type="spellStart"/>
-      <w:r>
-        <w:rPr>
-          <w:sz w:val="24"/>
-          <w:szCs w:val="24"/>
-          <w:highlight w:val="yellow"/>
-        </w:rPr>
-        <w:t>inorden</w:t>
-      </w:r>
-      <w:proofErr w:type="spellEnd"/>
-      <w:r>
-        <w:rPr>
-          <w:sz w:val="24"/>
-          <w:szCs w:val="24"/>
-          <w:highlight w:val="yellow"/>
-        </w:rPr>
-        <w:t xml:space="preserve">, </w:t>
-      </w:r>
-      <w:proofErr w:type="spellStart"/>
-      <w:r>
-        <w:rPr>
-          <w:sz w:val="24"/>
-          <w:szCs w:val="24"/>
-          <w:highlight w:val="yellow"/>
-        </w:rPr>
-        <w:t>preorden</w:t>
-      </w:r>
-      <w:proofErr w:type="spellEnd"/>
-      <w:r>
-        <w:rPr>
-          <w:sz w:val="24"/>
-          <w:szCs w:val="24"/>
-          <w:highlight w:val="yellow"/>
-        </w:rPr>
-        <w:t xml:space="preserve">, </w:t>
-      </w:r>
-      <w:proofErr w:type="spellStart"/>
-      <w:r>
-        <w:rPr>
-          <w:sz w:val="24"/>
-          <w:szCs w:val="24"/>
-          <w:highlight w:val="yellow"/>
-        </w:rPr>
-        <w:t>postorden</w:t>
-      </w:r>
-      <w:proofErr w:type="spellEnd"/>
-      <w:r>
-        <w:rPr>
-          <w:sz w:val="24"/>
-          <w:szCs w:val="24"/>
-          <w:highlight w:val="yellow"/>
-        </w:rPr>
-        <w:t>).</w:t>
+        <w:t xml:space="preserve"> Los empleados deben poder organizarse según los 3 métodos de ordenamiento más conocidos en los ABB (inorden, preorden, postorden).</w:t>
       </w:r>
     </w:p>
     <w:p>
@@ -1977,23 +1840,7 @@
           <w:sz w:val="24"/>
           <w:szCs w:val="24"/>
         </w:rPr>
-        <w:t xml:space="preserve">los listados de clientes y </w:t>
-      </w:r>
-      <w:proofErr w:type="spellStart"/>
-      <w:r>
-        <w:rPr>
-          <w:sz w:val="24"/>
-          <w:szCs w:val="24"/>
-        </w:rPr>
-        <w:t>empledos</w:t>
-      </w:r>
-      <w:proofErr w:type="spellEnd"/>
-      <w:r>
-        <w:rPr>
-          <w:sz w:val="24"/>
-          <w:szCs w:val="24"/>
-        </w:rPr>
-        <w:t xml:space="preserve"> deben ser pasados a archivo.</w:t>
+        <w:t>los listados de clientes y empledos deben ser pasados a archivo.</w:t>
       </w:r>
     </w:p>
     <w:p>
@@ -2077,23 +1924,7 @@
           <w:sz w:val="24"/>
           <w:szCs w:val="24"/>
         </w:rPr>
-        <w:t xml:space="preserve"> .Dentro del programa de estudios de </w:t>
-      </w:r>
-      <w:proofErr w:type="spellStart"/>
-      <w:r>
-        <w:rPr>
-          <w:sz w:val="24"/>
-          <w:szCs w:val="24"/>
-        </w:rPr>
-        <w:t>Apo</w:t>
-      </w:r>
-      <w:proofErr w:type="spellEnd"/>
-      <w:r>
-        <w:rPr>
-          <w:sz w:val="24"/>
-          <w:szCs w:val="24"/>
-        </w:rPr>
-        <w:t xml:space="preserve"> II se nos ha recalcado la importancia de los mismos. Por esta misma razón es que se ha decidido la realización del proyecto de manera individual, dado que con este proyecto se busca el </w:t>
+        <w:t xml:space="preserve"> .Dentro del programa de estudios de Apo II se nos ha recalcado la importancia de los mismos. Por esta misma razón es que se ha decidido la realización del proyecto de manera individual, dado que con este proyecto se busca el </w:t>
       </w:r>
       <w:r>
         <w:rPr>
@@ -2168,23 +1999,13 @@
           <w:szCs w:val="24"/>
         </w:rPr>
       </w:pPr>
-      <w:proofErr w:type="spellStart"/>
-      <w:r>
-        <w:rPr>
-          <w:b/>
-          <w:sz w:val="24"/>
-          <w:szCs w:val="24"/>
-        </w:rPr>
-        <w:t>Mockups</w:t>
-      </w:r>
-      <w:proofErr w:type="spellEnd"/>
-      <w:r>
-        <w:rPr>
-          <w:b/>
-          <w:sz w:val="24"/>
-          <w:szCs w:val="24"/>
-        </w:rPr>
-        <w:t>:</w:t>
+      <w:r>
+        <w:rPr>
+          <w:b/>
+          <w:sz w:val="24"/>
+          <w:szCs w:val="24"/>
+        </w:rPr>
+        <w:t>Mockups:</w:t>
       </w:r>
     </w:p>
     <w:p>
@@ -2702,8 +2523,6 @@
         </w:rPr>
         <w:tab/>
       </w:r>
-      <w:proofErr w:type="spellStart"/>
-      <w:proofErr w:type="gramStart"/>
       <w:r>
         <w:rPr>
           <w:rFonts w:ascii="Consolas" w:hAnsi="Consolas" w:cs="Consolas"/>
@@ -2715,38 +2534,15 @@
         </w:rPr>
         <w:t>public</w:t>
       </w:r>
-      <w:proofErr w:type="spellEnd"/>
-      <w:proofErr w:type="gramEnd"/>
-      <w:r>
-        <w:rPr>
-          <w:rFonts w:ascii="Consolas" w:hAnsi="Consolas" w:cs="Consolas"/>
-          <w:color w:val="000000"/>
-          <w:sz w:val="24"/>
-          <w:szCs w:val="24"/>
-        </w:rPr>
-        <w:t xml:space="preserve"> </w:t>
-      </w:r>
-      <w:proofErr w:type="spellStart"/>
-      <w:r>
-        <w:rPr>
-          <w:rFonts w:ascii="Consolas" w:hAnsi="Consolas" w:cs="Consolas"/>
-          <w:color w:val="000000"/>
-          <w:sz w:val="24"/>
-          <w:szCs w:val="24"/>
-        </w:rPr>
-        <w:t>Client</w:t>
-      </w:r>
-      <w:proofErr w:type="spellEnd"/>
-      <w:r>
-        <w:rPr>
-          <w:rFonts w:ascii="Consolas" w:hAnsi="Consolas" w:cs="Consolas"/>
-          <w:color w:val="000000"/>
-          <w:sz w:val="24"/>
-          <w:szCs w:val="24"/>
-        </w:rPr>
-        <w:t xml:space="preserve"> </w:t>
-      </w:r>
-      <w:proofErr w:type="spellStart"/>
+      <w:r>
+        <w:rPr>
+          <w:rFonts w:ascii="Consolas" w:hAnsi="Consolas" w:cs="Consolas"/>
+          <w:color w:val="000000"/>
+          <w:sz w:val="24"/>
+          <w:szCs w:val="24"/>
+        </w:rPr>
+        <w:t xml:space="preserve"> Client </w:t>
+      </w:r>
       <w:r>
         <w:rPr>
           <w:rFonts w:ascii="Consolas" w:hAnsi="Consolas" w:cs="Consolas"/>
@@ -2757,35 +2553,14 @@
         </w:rPr>
         <w:t>findBinaryClient</w:t>
       </w:r>
-      <w:proofErr w:type="spellEnd"/>
-      <w:r>
-        <w:rPr>
-          <w:rFonts w:ascii="Consolas" w:hAnsi="Consolas" w:cs="Consolas"/>
-          <w:color w:val="000000"/>
-          <w:sz w:val="24"/>
-          <w:szCs w:val="24"/>
-        </w:rPr>
-        <w:t>(</w:t>
-      </w:r>
-      <w:proofErr w:type="spellStart"/>
-      <w:r>
-        <w:rPr>
-          <w:rFonts w:ascii="Consolas" w:hAnsi="Consolas" w:cs="Consolas"/>
-          <w:color w:val="000000"/>
-          <w:sz w:val="24"/>
-          <w:szCs w:val="24"/>
-        </w:rPr>
-        <w:t>String</w:t>
-      </w:r>
-      <w:proofErr w:type="spellEnd"/>
-      <w:r>
-        <w:rPr>
-          <w:rFonts w:ascii="Consolas" w:hAnsi="Consolas" w:cs="Consolas"/>
-          <w:color w:val="000000"/>
-          <w:sz w:val="24"/>
-          <w:szCs w:val="24"/>
-        </w:rPr>
-        <w:t xml:space="preserve"> </w:t>
+      <w:r>
+        <w:rPr>
+          <w:rFonts w:ascii="Consolas" w:hAnsi="Consolas" w:cs="Consolas"/>
+          <w:color w:val="000000"/>
+          <w:sz w:val="24"/>
+          <w:szCs w:val="24"/>
+        </w:rPr>
+        <w:t xml:space="preserve">(String </w:t>
       </w:r>
       <w:r>
         <w:rPr>
@@ -2835,48 +2610,8 @@
           <w:szCs w:val="24"/>
         </w:rPr>
         <w:tab/>
-      </w:r>
-      <w:proofErr w:type="spellStart"/>
-      <w:r>
-        <w:rPr>
-          <w:rFonts w:ascii="Consolas" w:hAnsi="Consolas" w:cs="Consolas"/>
-          <w:color w:val="000000"/>
-          <w:sz w:val="24"/>
-          <w:szCs w:val="24"/>
-        </w:rPr>
-        <w:t>ArrayList</w:t>
-      </w:r>
-      <w:proofErr w:type="spellEnd"/>
-      <w:r>
-        <w:rPr>
-          <w:rFonts w:ascii="Consolas" w:hAnsi="Consolas" w:cs="Consolas"/>
-          <w:color w:val="000000"/>
-          <w:sz w:val="24"/>
-          <w:szCs w:val="24"/>
-        </w:rPr>
-        <w:t>&lt;</w:t>
-      </w:r>
-      <w:proofErr w:type="spellStart"/>
-      <w:r>
-        <w:rPr>
-          <w:rFonts w:ascii="Consolas" w:hAnsi="Consolas" w:cs="Consolas"/>
-          <w:color w:val="000000"/>
-          <w:sz w:val="24"/>
-          <w:szCs w:val="24"/>
-        </w:rPr>
-        <w:t>Client</w:t>
-      </w:r>
-      <w:proofErr w:type="spellEnd"/>
-      <w:r>
-        <w:rPr>
-          <w:rFonts w:ascii="Consolas" w:hAnsi="Consolas" w:cs="Consolas"/>
-          <w:color w:val="000000"/>
-          <w:sz w:val="24"/>
-          <w:szCs w:val="24"/>
-        </w:rPr>
-        <w:t>&gt;</w:t>
-      </w:r>
-      <w:proofErr w:type="spellStart"/>
+        <w:t>ArrayList&lt;Client&gt;</w:t>
+      </w:r>
       <w:r>
         <w:rPr>
           <w:rFonts w:ascii="Consolas" w:hAnsi="Consolas" w:cs="Consolas"/>
@@ -2886,46 +2621,14 @@
         </w:rPr>
         <w:t>clients</w:t>
       </w:r>
-      <w:proofErr w:type="spellEnd"/>
-      <w:r>
-        <w:rPr>
-          <w:rFonts w:ascii="Consolas" w:hAnsi="Consolas" w:cs="Consolas"/>
-          <w:color w:val="000000"/>
-          <w:sz w:val="24"/>
-          <w:szCs w:val="24"/>
-        </w:rPr>
-        <w:t xml:space="preserve"> = </w:t>
-      </w:r>
-      <w:proofErr w:type="spellStart"/>
-      <w:proofErr w:type="gramStart"/>
-      <w:r>
-        <w:rPr>
-          <w:rFonts w:ascii="Consolas" w:hAnsi="Consolas" w:cs="Consolas"/>
-          <w:color w:val="000000"/>
-          <w:sz w:val="24"/>
-          <w:szCs w:val="24"/>
-        </w:rPr>
-        <w:t>orderByIdClient</w:t>
-      </w:r>
-      <w:proofErr w:type="spellEnd"/>
-      <w:r>
-        <w:rPr>
-          <w:rFonts w:ascii="Consolas" w:hAnsi="Consolas" w:cs="Consolas"/>
-          <w:color w:val="000000"/>
-          <w:sz w:val="24"/>
-          <w:szCs w:val="24"/>
-        </w:rPr>
-        <w:t>(</w:t>
-      </w:r>
-      <w:proofErr w:type="gramEnd"/>
-      <w:r>
-        <w:rPr>
-          <w:rFonts w:ascii="Consolas" w:hAnsi="Consolas" w:cs="Consolas"/>
-          <w:color w:val="000000"/>
-          <w:sz w:val="24"/>
-          <w:szCs w:val="24"/>
-        </w:rPr>
-        <w:t>);</w:t>
+      <w:r>
+        <w:rPr>
+          <w:rFonts w:ascii="Consolas" w:hAnsi="Consolas" w:cs="Consolas"/>
+          <w:color w:val="000000"/>
+          <w:sz w:val="24"/>
+          <w:szCs w:val="24"/>
+        </w:rPr>
+        <w:t xml:space="preserve"> = orderByIdClient();</w:t>
       </w:r>
     </w:p>
     <w:p>
@@ -2958,8 +2661,6 @@
         </w:rPr>
         <w:tab/>
       </w:r>
-      <w:proofErr w:type="spellStart"/>
-      <w:proofErr w:type="gramStart"/>
       <w:r>
         <w:rPr>
           <w:rFonts w:ascii="Consolas" w:hAnsi="Consolas" w:cs="Consolas"/>
@@ -2971,8 +2672,6 @@
         </w:rPr>
         <w:t>boolean</w:t>
       </w:r>
-      <w:proofErr w:type="spellEnd"/>
-      <w:proofErr w:type="gramEnd"/>
       <w:r>
         <w:rPr>
           <w:rFonts w:ascii="Consolas" w:hAnsi="Consolas" w:cs="Consolas"/>
@@ -2982,7 +2681,6 @@
         </w:rPr>
         <w:t xml:space="preserve"> </w:t>
       </w:r>
-      <w:proofErr w:type="spellStart"/>
       <w:r>
         <w:rPr>
           <w:rFonts w:ascii="Consolas" w:hAnsi="Consolas" w:cs="Consolas"/>
@@ -2992,7 +2690,6 @@
         </w:rPr>
         <w:t>finded</w:t>
       </w:r>
-      <w:proofErr w:type="spellEnd"/>
       <w:r>
         <w:rPr>
           <w:rFonts w:ascii="Consolas" w:hAnsi="Consolas" w:cs="Consolas"/>
@@ -3052,28 +2749,8 @@
           <w:szCs w:val="24"/>
         </w:rPr>
         <w:tab/>
-      </w:r>
-      <w:proofErr w:type="spellStart"/>
-      <w:r>
-        <w:rPr>
-          <w:rFonts w:ascii="Consolas" w:hAnsi="Consolas" w:cs="Consolas"/>
-          <w:color w:val="000000"/>
-          <w:sz w:val="24"/>
-          <w:szCs w:val="24"/>
-        </w:rPr>
-        <w:t>Client</w:t>
-      </w:r>
-      <w:proofErr w:type="spellEnd"/>
-      <w:r>
-        <w:rPr>
-          <w:rFonts w:ascii="Consolas" w:hAnsi="Consolas" w:cs="Consolas"/>
-          <w:color w:val="000000"/>
-          <w:sz w:val="24"/>
-          <w:szCs w:val="24"/>
-        </w:rPr>
-        <w:t xml:space="preserve"> </w:t>
-      </w:r>
-      <w:proofErr w:type="spellStart"/>
+        <w:t xml:space="preserve">Client </w:t>
+      </w:r>
       <w:r>
         <w:rPr>
           <w:rFonts w:ascii="Consolas" w:hAnsi="Consolas" w:cs="Consolas"/>
@@ -3083,7 +2760,6 @@
         </w:rPr>
         <w:t>client</w:t>
       </w:r>
-      <w:proofErr w:type="spellEnd"/>
       <w:r>
         <w:rPr>
           <w:rFonts w:ascii="Consolas" w:hAnsi="Consolas" w:cs="Consolas"/>
@@ -3093,7 +2769,6 @@
         </w:rPr>
         <w:t>=</w:t>
       </w:r>
-      <w:proofErr w:type="spellStart"/>
       <w:r>
         <w:rPr>
           <w:rFonts w:ascii="Consolas" w:hAnsi="Consolas" w:cs="Consolas"/>
@@ -3105,7 +2780,6 @@
         </w:rPr>
         <w:t>null</w:t>
       </w:r>
-      <w:proofErr w:type="spellEnd"/>
       <w:r>
         <w:rPr>
           <w:rFonts w:ascii="Consolas" w:hAnsi="Consolas" w:cs="Consolas"/>
@@ -3146,8 +2820,6 @@
         </w:rPr>
         <w:tab/>
       </w:r>
-      <w:proofErr w:type="spellStart"/>
-      <w:proofErr w:type="gramStart"/>
       <w:r>
         <w:rPr>
           <w:rFonts w:ascii="Consolas" w:hAnsi="Consolas" w:cs="Consolas"/>
@@ -3159,8 +2831,6 @@
         </w:rPr>
         <w:t>int</w:t>
       </w:r>
-      <w:proofErr w:type="spellEnd"/>
-      <w:proofErr w:type="gramEnd"/>
       <w:r>
         <w:rPr>
           <w:rFonts w:ascii="Consolas" w:hAnsi="Consolas" w:cs="Consolas"/>
@@ -3170,7 +2840,6 @@
         </w:rPr>
         <w:t xml:space="preserve"> </w:t>
       </w:r>
-      <w:proofErr w:type="spellStart"/>
       <w:r>
         <w:rPr>
           <w:rFonts w:ascii="Consolas" w:hAnsi="Consolas" w:cs="Consolas"/>
@@ -3180,7 +2849,6 @@
         </w:rPr>
         <w:t>start</w:t>
       </w:r>
-      <w:proofErr w:type="spellEnd"/>
       <w:r>
         <w:rPr>
           <w:rFonts w:ascii="Consolas" w:hAnsi="Consolas" w:cs="Consolas"/>
@@ -3221,8 +2889,6 @@
         </w:rPr>
         <w:tab/>
       </w:r>
-      <w:proofErr w:type="spellStart"/>
-      <w:proofErr w:type="gramStart"/>
       <w:r>
         <w:rPr>
           <w:rFonts w:ascii="Consolas" w:hAnsi="Consolas" w:cs="Consolas"/>
@@ -3234,8 +2900,6 @@
         </w:rPr>
         <w:t>int</w:t>
       </w:r>
-      <w:proofErr w:type="spellEnd"/>
-      <w:proofErr w:type="gramEnd"/>
       <w:r>
         <w:rPr>
           <w:rFonts w:ascii="Consolas" w:hAnsi="Consolas" w:cs="Consolas"/>
@@ -3245,7 +2909,6 @@
         </w:rPr>
         <w:t xml:space="preserve"> </w:t>
       </w:r>
-      <w:proofErr w:type="spellStart"/>
       <w:r>
         <w:rPr>
           <w:rFonts w:ascii="Consolas" w:hAnsi="Consolas" w:cs="Consolas"/>
@@ -3255,7 +2918,6 @@
         </w:rPr>
         <w:t>end</w:t>
       </w:r>
-      <w:proofErr w:type="spellEnd"/>
       <w:r>
         <w:rPr>
           <w:rFonts w:ascii="Consolas" w:hAnsi="Consolas" w:cs="Consolas"/>
@@ -3265,7 +2927,6 @@
         </w:rPr>
         <w:t xml:space="preserve"> = </w:t>
       </w:r>
-      <w:proofErr w:type="spellStart"/>
       <w:r>
         <w:rPr>
           <w:rFonts w:ascii="Consolas" w:hAnsi="Consolas" w:cs="Consolas"/>
@@ -3282,17 +2943,7 @@
           <w:sz w:val="24"/>
           <w:szCs w:val="24"/>
         </w:rPr>
-        <w:t>.size</w:t>
-      </w:r>
-      <w:proofErr w:type="spellEnd"/>
-      <w:r>
-        <w:rPr>
-          <w:rFonts w:ascii="Consolas" w:hAnsi="Consolas" w:cs="Consolas"/>
-          <w:color w:val="000000"/>
-          <w:sz w:val="24"/>
-          <w:szCs w:val="24"/>
-        </w:rPr>
-        <w:t>()-1;</w:t>
+        <w:t>.size()-1;</w:t>
       </w:r>
     </w:p>
     <w:p>
@@ -3325,8 +2976,6 @@
         </w:rPr>
         <w:tab/>
       </w:r>
-      <w:proofErr w:type="spellStart"/>
-      <w:proofErr w:type="gramStart"/>
       <w:r>
         <w:rPr>
           <w:rFonts w:ascii="Consolas" w:hAnsi="Consolas" w:cs="Consolas"/>
@@ -3338,7 +2987,6 @@
         </w:rPr>
         <w:t>while</w:t>
       </w:r>
-      <w:proofErr w:type="spellEnd"/>
       <w:r>
         <w:rPr>
           <w:rFonts w:ascii="Consolas" w:hAnsi="Consolas" w:cs="Consolas"/>
@@ -3348,8 +2996,6 @@
         </w:rPr>
         <w:t>(</w:t>
       </w:r>
-      <w:proofErr w:type="spellStart"/>
-      <w:proofErr w:type="gramEnd"/>
       <w:r>
         <w:rPr>
           <w:rFonts w:ascii="Consolas" w:hAnsi="Consolas" w:cs="Consolas"/>
@@ -3359,7 +3005,6 @@
         </w:rPr>
         <w:t>start</w:t>
       </w:r>
-      <w:proofErr w:type="spellEnd"/>
       <w:r>
         <w:rPr>
           <w:rFonts w:ascii="Consolas" w:hAnsi="Consolas" w:cs="Consolas"/>
@@ -3369,7 +3014,6 @@
         </w:rPr>
         <w:t xml:space="preserve"> &lt;= </w:t>
       </w:r>
-      <w:proofErr w:type="spellStart"/>
       <w:r>
         <w:rPr>
           <w:rFonts w:ascii="Consolas" w:hAnsi="Consolas" w:cs="Consolas"/>
@@ -3379,7 +3023,6 @@
         </w:rPr>
         <w:t>end</w:t>
       </w:r>
-      <w:proofErr w:type="spellEnd"/>
       <w:r>
         <w:rPr>
           <w:rFonts w:ascii="Consolas" w:hAnsi="Consolas" w:cs="Consolas"/>
@@ -3389,7 +3032,6 @@
         </w:rPr>
         <w:t xml:space="preserve"> &amp;&amp; !</w:t>
       </w:r>
-      <w:proofErr w:type="spellStart"/>
       <w:r>
         <w:rPr>
           <w:rFonts w:ascii="Consolas" w:hAnsi="Consolas" w:cs="Consolas"/>
@@ -3399,7 +3041,6 @@
         </w:rPr>
         <w:t>finded</w:t>
       </w:r>
-      <w:proofErr w:type="spellEnd"/>
       <w:r>
         <w:rPr>
           <w:rFonts w:ascii="Consolas" w:hAnsi="Consolas" w:cs="Consolas"/>
@@ -3449,8 +3090,6 @@
         </w:rPr>
         <w:tab/>
       </w:r>
-      <w:proofErr w:type="spellStart"/>
-      <w:proofErr w:type="gramStart"/>
       <w:r>
         <w:rPr>
           <w:rFonts w:ascii="Consolas" w:hAnsi="Consolas" w:cs="Consolas"/>
@@ -3462,8 +3101,6 @@
         </w:rPr>
         <w:t>int</w:t>
       </w:r>
-      <w:proofErr w:type="spellEnd"/>
-      <w:proofErr w:type="gramEnd"/>
       <w:r>
         <w:rPr>
           <w:rFonts w:ascii="Consolas" w:hAnsi="Consolas" w:cs="Consolas"/>
@@ -3473,7 +3110,6 @@
         </w:rPr>
         <w:t xml:space="preserve"> </w:t>
       </w:r>
-      <w:proofErr w:type="spellStart"/>
       <w:r>
         <w:rPr>
           <w:rFonts w:ascii="Consolas" w:hAnsi="Consolas" w:cs="Consolas"/>
@@ -3483,7 +3119,6 @@
         </w:rPr>
         <w:t>middle</w:t>
       </w:r>
-      <w:proofErr w:type="spellEnd"/>
       <w:r>
         <w:rPr>
           <w:rFonts w:ascii="Consolas" w:hAnsi="Consolas" w:cs="Consolas"/>
@@ -3493,7 +3128,6 @@
         </w:rPr>
         <w:t xml:space="preserve"> = (</w:t>
       </w:r>
-      <w:proofErr w:type="spellStart"/>
       <w:r>
         <w:rPr>
           <w:rFonts w:ascii="Consolas" w:hAnsi="Consolas" w:cs="Consolas"/>
@@ -3503,7 +3137,6 @@
         </w:rPr>
         <w:t>start</w:t>
       </w:r>
-      <w:proofErr w:type="spellEnd"/>
       <w:r>
         <w:rPr>
           <w:rFonts w:ascii="Consolas" w:hAnsi="Consolas" w:cs="Consolas"/>
@@ -3513,7 +3146,6 @@
         </w:rPr>
         <w:t xml:space="preserve"> + </w:t>
       </w:r>
-      <w:proofErr w:type="spellStart"/>
       <w:r>
         <w:rPr>
           <w:rFonts w:ascii="Consolas" w:hAnsi="Consolas" w:cs="Consolas"/>
@@ -3523,7 +3155,6 @@
         </w:rPr>
         <w:t>end</w:t>
       </w:r>
-      <w:proofErr w:type="spellEnd"/>
       <w:r>
         <w:rPr>
           <w:rFonts w:ascii="Consolas" w:hAnsi="Consolas" w:cs="Consolas"/>
@@ -3573,8 +3204,6 @@
         </w:rPr>
         <w:tab/>
       </w:r>
-      <w:proofErr w:type="spellStart"/>
-      <w:proofErr w:type="gramStart"/>
       <w:r>
         <w:rPr>
           <w:rFonts w:ascii="Consolas" w:hAnsi="Consolas" w:cs="Consolas"/>
@@ -3586,7 +3215,6 @@
         </w:rPr>
         <w:t>if</w:t>
       </w:r>
-      <w:proofErr w:type="spellEnd"/>
       <w:r>
         <w:rPr>
           <w:rFonts w:ascii="Consolas" w:hAnsi="Consolas" w:cs="Consolas"/>
@@ -3596,8 +3224,6 @@
         </w:rPr>
         <w:t>(</w:t>
       </w:r>
-      <w:proofErr w:type="spellStart"/>
-      <w:proofErr w:type="gramEnd"/>
       <w:r>
         <w:rPr>
           <w:rFonts w:ascii="Consolas" w:hAnsi="Consolas" w:cs="Consolas"/>
@@ -3614,19 +3240,8 @@
           <w:sz w:val="24"/>
           <w:szCs w:val="24"/>
         </w:rPr>
-        <w:t>.get</w:t>
-      </w:r>
-      <w:proofErr w:type="spellEnd"/>
-      <w:r>
-        <w:rPr>
-          <w:rFonts w:ascii="Consolas" w:hAnsi="Consolas" w:cs="Consolas"/>
-          <w:color w:val="000000"/>
-          <w:sz w:val="24"/>
-          <w:szCs w:val="24"/>
-        </w:rPr>
-        <w:t>(</w:t>
-      </w:r>
-      <w:proofErr w:type="spellStart"/>
+        <w:t>.get(</w:t>
+      </w:r>
       <w:r>
         <w:rPr>
           <w:rFonts w:ascii="Consolas" w:hAnsi="Consolas" w:cs="Consolas"/>
@@ -3636,55 +3251,14 @@
         </w:rPr>
         <w:t>middle</w:t>
       </w:r>
-      <w:proofErr w:type="spellEnd"/>
-      <w:r>
-        <w:rPr>
-          <w:rFonts w:ascii="Consolas" w:hAnsi="Consolas" w:cs="Consolas"/>
-          <w:color w:val="000000"/>
-          <w:sz w:val="24"/>
-          <w:szCs w:val="24"/>
-        </w:rPr>
-        <w:t>).</w:t>
-      </w:r>
-      <w:proofErr w:type="spellStart"/>
-      <w:r>
-        <w:rPr>
-          <w:rFonts w:ascii="Consolas" w:hAnsi="Consolas" w:cs="Consolas"/>
-          <w:color w:val="000000"/>
-          <w:sz w:val="24"/>
-          <w:szCs w:val="24"/>
-        </w:rPr>
-        <w:t>getId</w:t>
-      </w:r>
-      <w:proofErr w:type="spellEnd"/>
-      <w:r>
-        <w:rPr>
-          <w:rFonts w:ascii="Consolas" w:hAnsi="Consolas" w:cs="Consolas"/>
-          <w:color w:val="000000"/>
-          <w:sz w:val="24"/>
-          <w:szCs w:val="24"/>
-        </w:rPr>
-        <w:t>().</w:t>
-      </w:r>
-      <w:proofErr w:type="spellStart"/>
-      <w:r>
-        <w:rPr>
-          <w:rFonts w:ascii="Consolas" w:hAnsi="Consolas" w:cs="Consolas"/>
-          <w:color w:val="000000"/>
-          <w:sz w:val="24"/>
-          <w:szCs w:val="24"/>
-        </w:rPr>
-        <w:t>equals</w:t>
-      </w:r>
-      <w:proofErr w:type="spellEnd"/>
-      <w:r>
-        <w:rPr>
-          <w:rFonts w:ascii="Consolas" w:hAnsi="Consolas" w:cs="Consolas"/>
-          <w:color w:val="000000"/>
-          <w:sz w:val="24"/>
-          <w:szCs w:val="24"/>
-        </w:rPr>
-        <w:t>(</w:t>
+      <w:r>
+        <w:rPr>
+          <w:rFonts w:ascii="Consolas" w:hAnsi="Consolas" w:cs="Consolas"/>
+          <w:color w:val="000000"/>
+          <w:sz w:val="24"/>
+          <w:szCs w:val="24"/>
+        </w:rPr>
+        <w:t>).getId().equals(</w:t>
       </w:r>
       <w:r>
         <w:rPr>
@@ -3753,8 +3327,6 @@
         </w:rPr>
         <w:tab/>
       </w:r>
-      <w:proofErr w:type="spellStart"/>
-      <w:proofErr w:type="gramStart"/>
       <w:r>
         <w:rPr>
           <w:rFonts w:ascii="Consolas" w:hAnsi="Consolas" w:cs="Consolas"/>
@@ -3764,8 +3336,6 @@
         </w:rPr>
         <w:t>client</w:t>
       </w:r>
-      <w:proofErr w:type="spellEnd"/>
-      <w:proofErr w:type="gramEnd"/>
       <w:r>
         <w:rPr>
           <w:rFonts w:ascii="Consolas" w:hAnsi="Consolas" w:cs="Consolas"/>
@@ -3775,7 +3345,6 @@
         </w:rPr>
         <w:t xml:space="preserve"> = </w:t>
       </w:r>
-      <w:proofErr w:type="spellStart"/>
       <w:r>
         <w:rPr>
           <w:rFonts w:ascii="Consolas" w:hAnsi="Consolas" w:cs="Consolas"/>
@@ -3792,19 +3361,8 @@
           <w:sz w:val="24"/>
           <w:szCs w:val="24"/>
         </w:rPr>
-        <w:t>.get</w:t>
-      </w:r>
-      <w:proofErr w:type="spellEnd"/>
-      <w:r>
-        <w:rPr>
-          <w:rFonts w:ascii="Consolas" w:hAnsi="Consolas" w:cs="Consolas"/>
-          <w:color w:val="000000"/>
-          <w:sz w:val="24"/>
-          <w:szCs w:val="24"/>
-        </w:rPr>
-        <w:t>(</w:t>
-      </w:r>
-      <w:proofErr w:type="spellStart"/>
+        <w:t>.get(</w:t>
+      </w:r>
       <w:r>
         <w:rPr>
           <w:rFonts w:ascii="Consolas" w:hAnsi="Consolas" w:cs="Consolas"/>
@@ -3814,7 +3372,6 @@
         </w:rPr>
         <w:t>middle</w:t>
       </w:r>
-      <w:proofErr w:type="spellEnd"/>
       <w:r>
         <w:rPr>
           <w:rFonts w:ascii="Consolas" w:hAnsi="Consolas" w:cs="Consolas"/>
@@ -3886,8 +3443,6 @@
         </w:rPr>
         <w:tab/>
       </w:r>
-      <w:proofErr w:type="spellStart"/>
-      <w:proofErr w:type="gramStart"/>
       <w:r>
         <w:rPr>
           <w:rFonts w:ascii="Consolas" w:hAnsi="Consolas" w:cs="Consolas"/>
@@ -3897,8 +3452,6 @@
         </w:rPr>
         <w:t>finded</w:t>
       </w:r>
-      <w:proofErr w:type="spellEnd"/>
-      <w:proofErr w:type="gramEnd"/>
       <w:r>
         <w:rPr>
           <w:rFonts w:ascii="Consolas" w:hAnsi="Consolas" w:cs="Consolas"/>
@@ -4009,8 +3562,6 @@
         </w:rPr>
         <w:tab/>
       </w:r>
-      <w:proofErr w:type="spellStart"/>
-      <w:proofErr w:type="gramStart"/>
       <w:r>
         <w:rPr>
           <w:rFonts w:ascii="Consolas" w:hAnsi="Consolas" w:cs="Consolas"/>
@@ -4022,8 +3573,6 @@
         </w:rPr>
         <w:t>else</w:t>
       </w:r>
-      <w:proofErr w:type="spellEnd"/>
-      <w:proofErr w:type="gramEnd"/>
       <w:r>
         <w:rPr>
           <w:rFonts w:ascii="Consolas" w:hAnsi="Consolas" w:cs="Consolas"/>
@@ -4033,7 +3582,6 @@
         </w:rPr>
         <w:t xml:space="preserve"> </w:t>
       </w:r>
-      <w:proofErr w:type="spellStart"/>
       <w:r>
         <w:rPr>
           <w:rFonts w:ascii="Consolas" w:hAnsi="Consolas" w:cs="Consolas"/>
@@ -4045,7 +3593,6 @@
         </w:rPr>
         <w:t>if</w:t>
       </w:r>
-      <w:proofErr w:type="spellEnd"/>
       <w:r>
         <w:rPr>
           <w:rFonts w:ascii="Consolas" w:hAnsi="Consolas" w:cs="Consolas"/>
@@ -4055,7 +3602,6 @@
         </w:rPr>
         <w:t>(</w:t>
       </w:r>
-      <w:proofErr w:type="spellStart"/>
       <w:r>
         <w:rPr>
           <w:rFonts w:ascii="Consolas" w:hAnsi="Consolas" w:cs="Consolas"/>
@@ -4072,19 +3618,8 @@
           <w:sz w:val="24"/>
           <w:szCs w:val="24"/>
         </w:rPr>
-        <w:t>.get</w:t>
-      </w:r>
-      <w:proofErr w:type="spellEnd"/>
-      <w:r>
-        <w:rPr>
-          <w:rFonts w:ascii="Consolas" w:hAnsi="Consolas" w:cs="Consolas"/>
-          <w:color w:val="000000"/>
-          <w:sz w:val="24"/>
-          <w:szCs w:val="24"/>
-        </w:rPr>
-        <w:t>(</w:t>
-      </w:r>
-      <w:proofErr w:type="spellStart"/>
+        <w:t>.get(</w:t>
+      </w:r>
       <w:r>
         <w:rPr>
           <w:rFonts w:ascii="Consolas" w:hAnsi="Consolas" w:cs="Consolas"/>
@@ -4094,55 +3629,14 @@
         </w:rPr>
         <w:t>middle</w:t>
       </w:r>
-      <w:proofErr w:type="spellEnd"/>
-      <w:r>
-        <w:rPr>
-          <w:rFonts w:ascii="Consolas" w:hAnsi="Consolas" w:cs="Consolas"/>
-          <w:color w:val="000000"/>
-          <w:sz w:val="24"/>
-          <w:szCs w:val="24"/>
-        </w:rPr>
-        <w:t>).</w:t>
-      </w:r>
-      <w:proofErr w:type="spellStart"/>
-      <w:r>
-        <w:rPr>
-          <w:rFonts w:ascii="Consolas" w:hAnsi="Consolas" w:cs="Consolas"/>
-          <w:color w:val="000000"/>
-          <w:sz w:val="24"/>
-          <w:szCs w:val="24"/>
-        </w:rPr>
-        <w:t>getId</w:t>
-      </w:r>
-      <w:proofErr w:type="spellEnd"/>
-      <w:r>
-        <w:rPr>
-          <w:rFonts w:ascii="Consolas" w:hAnsi="Consolas" w:cs="Consolas"/>
-          <w:color w:val="000000"/>
-          <w:sz w:val="24"/>
-          <w:szCs w:val="24"/>
-        </w:rPr>
-        <w:t>().</w:t>
-      </w:r>
-      <w:proofErr w:type="spellStart"/>
-      <w:r>
-        <w:rPr>
-          <w:rFonts w:ascii="Consolas" w:hAnsi="Consolas" w:cs="Consolas"/>
-          <w:color w:val="000000"/>
-          <w:sz w:val="24"/>
-          <w:szCs w:val="24"/>
-        </w:rPr>
-        <w:t>compareTo</w:t>
-      </w:r>
-      <w:proofErr w:type="spellEnd"/>
-      <w:r>
-        <w:rPr>
-          <w:rFonts w:ascii="Consolas" w:hAnsi="Consolas" w:cs="Consolas"/>
-          <w:color w:val="000000"/>
-          <w:sz w:val="24"/>
-          <w:szCs w:val="24"/>
-        </w:rPr>
-        <w:t>(</w:t>
+      <w:r>
+        <w:rPr>
+          <w:rFonts w:ascii="Consolas" w:hAnsi="Consolas" w:cs="Consolas"/>
+          <w:color w:val="000000"/>
+          <w:sz w:val="24"/>
+          <w:szCs w:val="24"/>
+        </w:rPr>
+        <w:t>).getId().compareTo(</w:t>
       </w:r>
       <w:r>
         <w:rPr>
@@ -4211,8 +3705,6 @@
         </w:rPr>
         <w:tab/>
       </w:r>
-      <w:proofErr w:type="spellStart"/>
-      <w:proofErr w:type="gramStart"/>
       <w:r>
         <w:rPr>
           <w:rFonts w:ascii="Consolas" w:hAnsi="Consolas" w:cs="Consolas"/>
@@ -4222,8 +3714,6 @@
         </w:rPr>
         <w:t>end</w:t>
       </w:r>
-      <w:proofErr w:type="spellEnd"/>
-      <w:proofErr w:type="gramEnd"/>
       <w:r>
         <w:rPr>
           <w:rFonts w:ascii="Consolas" w:hAnsi="Consolas" w:cs="Consolas"/>
@@ -4233,7 +3723,6 @@
         </w:rPr>
         <w:t xml:space="preserve"> = </w:t>
       </w:r>
-      <w:proofErr w:type="spellStart"/>
       <w:r>
         <w:rPr>
           <w:rFonts w:ascii="Consolas" w:hAnsi="Consolas" w:cs="Consolas"/>
@@ -4243,7 +3732,6 @@
         </w:rPr>
         <w:t>middle</w:t>
       </w:r>
-      <w:proofErr w:type="spellEnd"/>
       <w:r>
         <w:rPr>
           <w:rFonts w:ascii="Consolas" w:hAnsi="Consolas" w:cs="Consolas"/>
@@ -4334,8 +3822,6 @@
         </w:rPr>
         <w:tab/>
       </w:r>
-      <w:proofErr w:type="spellStart"/>
-      <w:proofErr w:type="gramStart"/>
       <w:r>
         <w:rPr>
           <w:rFonts w:ascii="Consolas" w:hAnsi="Consolas" w:cs="Consolas"/>
@@ -4347,8 +3833,6 @@
         </w:rPr>
         <w:t>else</w:t>
       </w:r>
-      <w:proofErr w:type="spellEnd"/>
-      <w:proofErr w:type="gramEnd"/>
       <w:r>
         <w:rPr>
           <w:rFonts w:ascii="Consolas" w:hAnsi="Consolas" w:cs="Consolas"/>
@@ -4407,8 +3891,6 @@
         </w:rPr>
         <w:tab/>
       </w:r>
-      <w:proofErr w:type="spellStart"/>
-      <w:proofErr w:type="gramStart"/>
       <w:r>
         <w:rPr>
           <w:rFonts w:ascii="Consolas" w:hAnsi="Consolas" w:cs="Consolas"/>
@@ -4418,8 +3900,6 @@
         </w:rPr>
         <w:t>start</w:t>
       </w:r>
-      <w:proofErr w:type="spellEnd"/>
-      <w:proofErr w:type="gramEnd"/>
       <w:r>
         <w:rPr>
           <w:rFonts w:ascii="Consolas" w:hAnsi="Consolas" w:cs="Consolas"/>
@@ -4429,7 +3909,6 @@
         </w:rPr>
         <w:t xml:space="preserve"> = </w:t>
       </w:r>
-      <w:proofErr w:type="spellStart"/>
       <w:r>
         <w:rPr>
           <w:rFonts w:ascii="Consolas" w:hAnsi="Consolas" w:cs="Consolas"/>
@@ -4439,7 +3918,6 @@
         </w:rPr>
         <w:t>middle</w:t>
       </w:r>
-      <w:proofErr w:type="spellEnd"/>
       <w:r>
         <w:rPr>
           <w:rFonts w:ascii="Consolas" w:hAnsi="Consolas" w:cs="Consolas"/>
@@ -4554,8 +4032,6 @@
         </w:rPr>
         <w:tab/>
       </w:r>
-      <w:proofErr w:type="spellStart"/>
-      <w:proofErr w:type="gramStart"/>
       <w:r>
         <w:rPr>
           <w:rFonts w:ascii="Consolas" w:hAnsi="Consolas" w:cs="Consolas"/>
@@ -4567,8 +4043,6 @@
         </w:rPr>
         <w:t>return</w:t>
       </w:r>
-      <w:proofErr w:type="spellEnd"/>
-      <w:proofErr w:type="gramEnd"/>
       <w:r>
         <w:rPr>
           <w:rFonts w:ascii="Consolas" w:hAnsi="Consolas" w:cs="Consolas"/>
@@ -4578,7 +4052,6 @@
         </w:rPr>
         <w:t xml:space="preserve"> </w:t>
       </w:r>
-      <w:proofErr w:type="spellStart"/>
       <w:r>
         <w:rPr>
           <w:rFonts w:ascii="Consolas" w:hAnsi="Consolas" w:cs="Consolas"/>
@@ -4588,7 +4061,6 @@
         </w:rPr>
         <w:t>client</w:t>
       </w:r>
-      <w:proofErr w:type="spellEnd"/>
       <w:r>
         <w:rPr>
           <w:rFonts w:ascii="Consolas" w:hAnsi="Consolas" w:cs="Consolas"/>
@@ -4643,8 +4115,6 @@
         </w:rPr>
         <w:tab/>
       </w:r>
-      <w:proofErr w:type="spellStart"/>
-      <w:proofErr w:type="gramStart"/>
       <w:r>
         <w:rPr>
           <w:rFonts w:ascii="Consolas" w:hAnsi="Consolas" w:cs="Consolas"/>
@@ -4656,76 +4126,14 @@
         </w:rPr>
         <w:t>public</w:t>
       </w:r>
-      <w:proofErr w:type="spellEnd"/>
-      <w:proofErr w:type="gramEnd"/>
-      <w:r>
-        <w:rPr>
-          <w:rFonts w:ascii="Consolas" w:hAnsi="Consolas" w:cs="Consolas"/>
-          <w:color w:val="000000"/>
-          <w:sz w:val="24"/>
-          <w:szCs w:val="24"/>
-        </w:rPr>
-        <w:t xml:space="preserve"> </w:t>
-      </w:r>
-      <w:proofErr w:type="spellStart"/>
-      <w:r>
-        <w:rPr>
-          <w:rFonts w:ascii="Consolas" w:hAnsi="Consolas" w:cs="Consolas"/>
-          <w:color w:val="000000"/>
-          <w:sz w:val="24"/>
-          <w:szCs w:val="24"/>
-        </w:rPr>
-        <w:t>ArrayList</w:t>
-      </w:r>
-      <w:proofErr w:type="spellEnd"/>
-      <w:r>
-        <w:rPr>
-          <w:rFonts w:ascii="Consolas" w:hAnsi="Consolas" w:cs="Consolas"/>
-          <w:color w:val="000000"/>
-          <w:sz w:val="24"/>
-          <w:szCs w:val="24"/>
-        </w:rPr>
-        <w:t>&lt;</w:t>
-      </w:r>
-      <w:proofErr w:type="spellStart"/>
-      <w:r>
-        <w:rPr>
-          <w:rFonts w:ascii="Consolas" w:hAnsi="Consolas" w:cs="Consolas"/>
-          <w:color w:val="000000"/>
-          <w:sz w:val="24"/>
-          <w:szCs w:val="24"/>
-        </w:rPr>
-        <w:t>Client</w:t>
-      </w:r>
-      <w:proofErr w:type="spellEnd"/>
-      <w:r>
-        <w:rPr>
-          <w:rFonts w:ascii="Consolas" w:hAnsi="Consolas" w:cs="Consolas"/>
-          <w:color w:val="000000"/>
-          <w:sz w:val="24"/>
-          <w:szCs w:val="24"/>
-        </w:rPr>
-        <w:t xml:space="preserve">&gt; </w:t>
-      </w:r>
-      <w:proofErr w:type="spellStart"/>
-      <w:r>
-        <w:rPr>
-          <w:rFonts w:ascii="Consolas" w:hAnsi="Consolas" w:cs="Consolas"/>
-          <w:color w:val="000000"/>
-          <w:sz w:val="24"/>
-          <w:szCs w:val="24"/>
-        </w:rPr>
-        <w:t>orderByIdClient</w:t>
-      </w:r>
-      <w:proofErr w:type="spellEnd"/>
-      <w:r>
-        <w:rPr>
-          <w:rFonts w:ascii="Consolas" w:hAnsi="Consolas" w:cs="Consolas"/>
-          <w:color w:val="000000"/>
-          <w:sz w:val="24"/>
-          <w:szCs w:val="24"/>
-        </w:rPr>
-        <w:t>(){</w:t>
+      <w:r>
+        <w:rPr>
+          <w:rFonts w:ascii="Consolas" w:hAnsi="Consolas" w:cs="Consolas"/>
+          <w:color w:val="000000"/>
+          <w:sz w:val="24"/>
+          <w:szCs w:val="24"/>
+        </w:rPr>
+        <w:t xml:space="preserve"> ArrayList&lt;Client&gt; orderByIdClient(){</w:t>
       </w:r>
     </w:p>
     <w:p>
@@ -4757,48 +4165,8 @@
           <w:szCs w:val="24"/>
         </w:rPr>
         <w:tab/>
-      </w:r>
-      <w:proofErr w:type="spellStart"/>
-      <w:r>
-        <w:rPr>
-          <w:rFonts w:ascii="Consolas" w:hAnsi="Consolas" w:cs="Consolas"/>
-          <w:color w:val="000000"/>
-          <w:sz w:val="24"/>
-          <w:szCs w:val="24"/>
-        </w:rPr>
-        <w:t>ArrayList</w:t>
-      </w:r>
-      <w:proofErr w:type="spellEnd"/>
-      <w:r>
-        <w:rPr>
-          <w:rFonts w:ascii="Consolas" w:hAnsi="Consolas" w:cs="Consolas"/>
-          <w:color w:val="000000"/>
-          <w:sz w:val="24"/>
-          <w:szCs w:val="24"/>
-        </w:rPr>
-        <w:t>&lt;</w:t>
-      </w:r>
-      <w:proofErr w:type="spellStart"/>
-      <w:r>
-        <w:rPr>
-          <w:rFonts w:ascii="Consolas" w:hAnsi="Consolas" w:cs="Consolas"/>
-          <w:color w:val="000000"/>
-          <w:sz w:val="24"/>
-          <w:szCs w:val="24"/>
-        </w:rPr>
-        <w:t>Client</w:t>
-      </w:r>
-      <w:proofErr w:type="spellEnd"/>
-      <w:r>
-        <w:rPr>
-          <w:rFonts w:ascii="Consolas" w:hAnsi="Consolas" w:cs="Consolas"/>
-          <w:color w:val="000000"/>
-          <w:sz w:val="24"/>
-          <w:szCs w:val="24"/>
-        </w:rPr>
-        <w:t xml:space="preserve">&gt; </w:t>
-      </w:r>
-      <w:proofErr w:type="spellStart"/>
+        <w:t xml:space="preserve">ArrayList&lt;Client&gt; </w:t>
+      </w:r>
       <w:r>
         <w:rPr>
           <w:rFonts w:ascii="Consolas" w:hAnsi="Consolas" w:cs="Consolas"/>
@@ -4808,7 +4176,6 @@
         </w:rPr>
         <w:t>arr</w:t>
       </w:r>
-      <w:proofErr w:type="spellEnd"/>
       <w:r>
         <w:rPr>
           <w:rFonts w:ascii="Consolas" w:hAnsi="Consolas" w:cs="Consolas"/>
@@ -4818,7 +4185,6 @@
         </w:rPr>
         <w:t xml:space="preserve"> = </w:t>
       </w:r>
-      <w:proofErr w:type="spellStart"/>
       <w:r>
         <w:rPr>
           <w:rFonts w:ascii="Consolas" w:hAnsi="Consolas" w:cs="Consolas"/>
@@ -4828,7 +4194,6 @@
         </w:rPr>
         <w:t>na</w:t>
       </w:r>
-      <w:proofErr w:type="spellEnd"/>
       <w:r>
         <w:rPr>
           <w:rFonts w:ascii="Consolas" w:hAnsi="Consolas" w:cs="Consolas"/>
@@ -4869,8 +4234,6 @@
         </w:rPr>
         <w:tab/>
       </w:r>
-      <w:proofErr w:type="spellStart"/>
-      <w:proofErr w:type="gramStart"/>
       <w:r>
         <w:rPr>
           <w:rFonts w:ascii="Consolas" w:hAnsi="Consolas" w:cs="Consolas"/>
@@ -4882,7 +4245,6 @@
         </w:rPr>
         <w:t>for</w:t>
       </w:r>
-      <w:proofErr w:type="spellEnd"/>
       <w:r>
         <w:rPr>
           <w:rFonts w:ascii="Consolas" w:hAnsi="Consolas" w:cs="Consolas"/>
@@ -4892,8 +4254,6 @@
         </w:rPr>
         <w:t>(</w:t>
       </w:r>
-      <w:proofErr w:type="spellStart"/>
-      <w:proofErr w:type="gramEnd"/>
       <w:r>
         <w:rPr>
           <w:rFonts w:ascii="Consolas" w:hAnsi="Consolas" w:cs="Consolas"/>
@@ -4905,7 +4265,6 @@
         </w:rPr>
         <w:t>int</w:t>
       </w:r>
-      <w:proofErr w:type="spellEnd"/>
       <w:r>
         <w:rPr>
           <w:rFonts w:ascii="Consolas" w:hAnsi="Consolas" w:cs="Consolas"/>
@@ -4951,7 +4310,6 @@
         </w:rPr>
         <w:t xml:space="preserve"> &lt; </w:t>
       </w:r>
-      <w:proofErr w:type="spellStart"/>
       <w:r>
         <w:rPr>
           <w:rFonts w:ascii="Consolas" w:hAnsi="Consolas" w:cs="Consolas"/>
@@ -4968,17 +4326,7 @@
           <w:sz w:val="24"/>
           <w:szCs w:val="24"/>
         </w:rPr>
-        <w:t>.size</w:t>
-      </w:r>
-      <w:proofErr w:type="spellEnd"/>
-      <w:r>
-        <w:rPr>
-          <w:rFonts w:ascii="Consolas" w:hAnsi="Consolas" w:cs="Consolas"/>
-          <w:color w:val="000000"/>
-          <w:sz w:val="24"/>
-          <w:szCs w:val="24"/>
-        </w:rPr>
-        <w:t xml:space="preserve">(); </w:t>
+        <w:t xml:space="preserve">.size(); </w:t>
       </w:r>
       <w:r>
         <w:rPr>
@@ -5038,8 +4386,6 @@
         </w:rPr>
         <w:tab/>
       </w:r>
-      <w:proofErr w:type="spellStart"/>
-      <w:proofErr w:type="gramStart"/>
       <w:r>
         <w:rPr>
           <w:rFonts w:ascii="Consolas" w:hAnsi="Consolas" w:cs="Consolas"/>
@@ -5051,7 +4397,6 @@
         </w:rPr>
         <w:t>for</w:t>
       </w:r>
-      <w:proofErr w:type="spellEnd"/>
       <w:r>
         <w:rPr>
           <w:rFonts w:ascii="Consolas" w:hAnsi="Consolas" w:cs="Consolas"/>
@@ -5061,8 +4406,6 @@
         </w:rPr>
         <w:t>(</w:t>
       </w:r>
-      <w:proofErr w:type="spellStart"/>
-      <w:proofErr w:type="gramEnd"/>
       <w:r>
         <w:rPr>
           <w:rFonts w:ascii="Consolas" w:hAnsi="Consolas" w:cs="Consolas"/>
@@ -5074,7 +4417,6 @@
         </w:rPr>
         <w:t>int</w:t>
       </w:r>
-      <w:proofErr w:type="spellEnd"/>
       <w:r>
         <w:rPr>
           <w:rFonts w:ascii="Consolas" w:hAnsi="Consolas" w:cs="Consolas"/>
@@ -5205,8 +4547,6 @@
         </w:rPr>
         <w:tab/>
       </w:r>
-      <w:proofErr w:type="spellStart"/>
-      <w:proofErr w:type="gramStart"/>
       <w:r>
         <w:rPr>
           <w:rFonts w:ascii="Consolas" w:hAnsi="Consolas" w:cs="Consolas"/>
@@ -5218,7 +4558,6 @@
         </w:rPr>
         <w:t>if</w:t>
       </w:r>
-      <w:proofErr w:type="spellEnd"/>
       <w:r>
         <w:rPr>
           <w:rFonts w:ascii="Consolas" w:hAnsi="Consolas" w:cs="Consolas"/>
@@ -5228,8 +4567,6 @@
         </w:rPr>
         <w:t>(</w:t>
       </w:r>
-      <w:proofErr w:type="spellStart"/>
-      <w:proofErr w:type="gramEnd"/>
       <w:r>
         <w:rPr>
           <w:rFonts w:ascii="Consolas" w:hAnsi="Consolas" w:cs="Consolas"/>
@@ -5246,17 +4583,7 @@
           <w:sz w:val="24"/>
           <w:szCs w:val="24"/>
         </w:rPr>
-        <w:t>.get</w:t>
-      </w:r>
-      <w:proofErr w:type="spellEnd"/>
-      <w:r>
-        <w:rPr>
-          <w:rFonts w:ascii="Consolas" w:hAnsi="Consolas" w:cs="Consolas"/>
-          <w:color w:val="000000"/>
-          <w:sz w:val="24"/>
-          <w:szCs w:val="24"/>
-        </w:rPr>
-        <w:t>(</w:t>
+        <w:t>.get(</w:t>
       </w:r>
       <w:r>
         <w:rPr>
@@ -5274,29 +4601,8 @@
           <w:sz w:val="24"/>
           <w:szCs w:val="24"/>
         </w:rPr>
-        <w:t>-1).</w:t>
-      </w:r>
-      <w:proofErr w:type="spellStart"/>
-      <w:r>
-        <w:rPr>
-          <w:rFonts w:ascii="Consolas" w:hAnsi="Consolas" w:cs="Consolas"/>
-          <w:color w:val="000000"/>
-          <w:sz w:val="24"/>
-          <w:szCs w:val="24"/>
-        </w:rPr>
-        <w:t>compareTo</w:t>
-      </w:r>
-      <w:proofErr w:type="spellEnd"/>
-      <w:r>
-        <w:rPr>
-          <w:rFonts w:ascii="Consolas" w:hAnsi="Consolas" w:cs="Consolas"/>
-          <w:color w:val="000000"/>
-          <w:sz w:val="24"/>
-          <w:szCs w:val="24"/>
-        </w:rPr>
-        <w:t>(</w:t>
-      </w:r>
-      <w:proofErr w:type="spellStart"/>
+        <w:t>-1).compareTo(</w:t>
+      </w:r>
       <w:r>
         <w:rPr>
           <w:rFonts w:ascii="Consolas" w:hAnsi="Consolas" w:cs="Consolas"/>
@@ -5313,17 +4619,7 @@
           <w:sz w:val="24"/>
           <w:szCs w:val="24"/>
         </w:rPr>
-        <w:t>.get</w:t>
-      </w:r>
-      <w:proofErr w:type="spellEnd"/>
-      <w:r>
-        <w:rPr>
-          <w:rFonts w:ascii="Consolas" w:hAnsi="Consolas" w:cs="Consolas"/>
-          <w:color w:val="000000"/>
-          <w:sz w:val="24"/>
-          <w:szCs w:val="24"/>
-        </w:rPr>
-        <w:t>(</w:t>
+        <w:t>.get(</w:t>
       </w:r>
       <w:r>
         <w:rPr>
@@ -5400,28 +4696,8 @@
           <w:szCs w:val="24"/>
         </w:rPr>
         <w:tab/>
-      </w:r>
-      <w:proofErr w:type="spellStart"/>
-      <w:r>
-        <w:rPr>
-          <w:rFonts w:ascii="Consolas" w:hAnsi="Consolas" w:cs="Consolas"/>
-          <w:color w:val="000000"/>
-          <w:sz w:val="24"/>
-          <w:szCs w:val="24"/>
-        </w:rPr>
-        <w:t>Client</w:t>
-      </w:r>
-      <w:proofErr w:type="spellEnd"/>
-      <w:r>
-        <w:rPr>
-          <w:rFonts w:ascii="Consolas" w:hAnsi="Consolas" w:cs="Consolas"/>
-          <w:color w:val="000000"/>
-          <w:sz w:val="24"/>
-          <w:szCs w:val="24"/>
-        </w:rPr>
-        <w:t xml:space="preserve"> </w:t>
-      </w:r>
-      <w:proofErr w:type="spellStart"/>
+        <w:t xml:space="preserve">Client </w:t>
+      </w:r>
       <w:r>
         <w:rPr>
           <w:rFonts w:ascii="Consolas" w:hAnsi="Consolas" w:cs="Consolas"/>
@@ -5431,7 +4707,6 @@
         </w:rPr>
         <w:t>aux</w:t>
       </w:r>
-      <w:proofErr w:type="spellEnd"/>
       <w:r>
         <w:rPr>
           <w:rFonts w:ascii="Consolas" w:hAnsi="Consolas" w:cs="Consolas"/>
@@ -5441,8 +4716,6 @@
         </w:rPr>
         <w:t xml:space="preserve"> = </w:t>
       </w:r>
-      <w:proofErr w:type="spellStart"/>
-      <w:proofErr w:type="gramStart"/>
       <w:r>
         <w:rPr>
           <w:rFonts w:ascii="Consolas" w:hAnsi="Consolas" w:cs="Consolas"/>
@@ -5459,19 +4732,8 @@
           <w:sz w:val="24"/>
           <w:szCs w:val="24"/>
         </w:rPr>
-        <w:t>.get</w:t>
-      </w:r>
-      <w:proofErr w:type="spellEnd"/>
-      <w:r>
-        <w:rPr>
-          <w:rFonts w:ascii="Consolas" w:hAnsi="Consolas" w:cs="Consolas"/>
-          <w:color w:val="000000"/>
-          <w:sz w:val="24"/>
-          <w:szCs w:val="24"/>
-        </w:rPr>
-        <w:t>(</w:t>
-      </w:r>
-      <w:proofErr w:type="gramEnd"/>
+        <w:t>.get(</w:t>
+      </w:r>
       <w:r>
         <w:rPr>
           <w:rFonts w:ascii="Consolas" w:hAnsi="Consolas" w:cs="Consolas"/>
@@ -5548,8 +4810,6 @@
         </w:rPr>
         <w:tab/>
       </w:r>
-      <w:proofErr w:type="spellStart"/>
-      <w:proofErr w:type="gramStart"/>
       <w:r>
         <w:rPr>
           <w:rFonts w:ascii="Consolas" w:hAnsi="Consolas" w:cs="Consolas"/>
@@ -5566,19 +4826,8 @@
           <w:sz w:val="24"/>
           <w:szCs w:val="24"/>
         </w:rPr>
-        <w:t>.set</w:t>
-      </w:r>
-      <w:proofErr w:type="spellEnd"/>
-      <w:r>
-        <w:rPr>
-          <w:rFonts w:ascii="Consolas" w:hAnsi="Consolas" w:cs="Consolas"/>
-          <w:color w:val="000000"/>
-          <w:sz w:val="24"/>
-          <w:szCs w:val="24"/>
-        </w:rPr>
-        <w:t>(</w:t>
-      </w:r>
-      <w:proofErr w:type="gramEnd"/>
+        <w:t>.set(</w:t>
+      </w:r>
       <w:r>
         <w:rPr>
           <w:rFonts w:ascii="Consolas" w:hAnsi="Consolas" w:cs="Consolas"/>
@@ -5597,7 +4846,6 @@
         </w:rPr>
         <w:t xml:space="preserve">, </w:t>
       </w:r>
-      <w:proofErr w:type="spellStart"/>
       <w:r>
         <w:rPr>
           <w:rFonts w:ascii="Consolas" w:hAnsi="Consolas" w:cs="Consolas"/>
@@ -5614,17 +4862,7 @@
           <w:sz w:val="24"/>
           <w:szCs w:val="24"/>
         </w:rPr>
-        <w:t>.get</w:t>
-      </w:r>
-      <w:proofErr w:type="spellEnd"/>
-      <w:r>
-        <w:rPr>
-          <w:rFonts w:ascii="Consolas" w:hAnsi="Consolas" w:cs="Consolas"/>
-          <w:color w:val="000000"/>
-          <w:sz w:val="24"/>
-          <w:szCs w:val="24"/>
-        </w:rPr>
-        <w:t>(</w:t>
+        <w:t>.get(</w:t>
       </w:r>
       <w:r>
         <w:rPr>
@@ -5702,8 +4940,6 @@
         </w:rPr>
         <w:tab/>
       </w:r>
-      <w:proofErr w:type="spellStart"/>
-      <w:proofErr w:type="gramStart"/>
       <w:r>
         <w:rPr>
           <w:rFonts w:ascii="Consolas" w:hAnsi="Consolas" w:cs="Consolas"/>
@@ -5720,19 +4956,8 @@
           <w:sz w:val="24"/>
           <w:szCs w:val="24"/>
         </w:rPr>
-        <w:t>.set</w:t>
-      </w:r>
-      <w:proofErr w:type="spellEnd"/>
-      <w:r>
-        <w:rPr>
-          <w:rFonts w:ascii="Consolas" w:hAnsi="Consolas" w:cs="Consolas"/>
-          <w:color w:val="000000"/>
-          <w:sz w:val="24"/>
-          <w:szCs w:val="24"/>
-        </w:rPr>
-        <w:t>(</w:t>
-      </w:r>
-      <w:proofErr w:type="gramEnd"/>
+        <w:t>.set(</w:t>
+      </w:r>
       <w:r>
         <w:rPr>
           <w:rFonts w:ascii="Consolas" w:hAnsi="Consolas" w:cs="Consolas"/>
@@ -5751,7 +4976,6 @@
         </w:rPr>
         <w:t xml:space="preserve">-1, </w:t>
       </w:r>
-      <w:proofErr w:type="spellStart"/>
       <w:r>
         <w:rPr>
           <w:rFonts w:ascii="Consolas" w:hAnsi="Consolas" w:cs="Consolas"/>
@@ -5761,7 +4985,6 @@
         </w:rPr>
         <w:t>aux</w:t>
       </w:r>
-      <w:proofErr w:type="spellEnd"/>
       <w:r>
         <w:rPr>
           <w:rFonts w:ascii="Consolas" w:hAnsi="Consolas" w:cs="Consolas"/>
@@ -5925,8 +5148,6 @@
         </w:rPr>
         <w:tab/>
       </w:r>
-      <w:proofErr w:type="spellStart"/>
-      <w:proofErr w:type="gramStart"/>
       <w:r>
         <w:rPr>
           <w:rFonts w:ascii="Consolas" w:hAnsi="Consolas" w:cs="Consolas"/>
@@ -5938,8 +5159,6 @@
         </w:rPr>
         <w:t>return</w:t>
       </w:r>
-      <w:proofErr w:type="spellEnd"/>
-      <w:proofErr w:type="gramEnd"/>
       <w:r>
         <w:rPr>
           <w:rFonts w:ascii="Consolas" w:hAnsi="Consolas" w:cs="Consolas"/>
@@ -5949,7 +5168,6 @@
         </w:rPr>
         <w:t xml:space="preserve"> </w:t>
       </w:r>
-      <w:proofErr w:type="spellStart"/>
       <w:r>
         <w:rPr>
           <w:rFonts w:ascii="Consolas" w:hAnsi="Consolas" w:cs="Consolas"/>
@@ -5959,7 +5177,6 @@
         </w:rPr>
         <w:t>arr</w:t>
       </w:r>
-      <w:proofErr w:type="spellEnd"/>
       <w:r>
         <w:rPr>
           <w:rFonts w:ascii="Consolas" w:hAnsi="Consolas" w:cs="Consolas"/>
@@ -5975,7 +5192,8 @@
         <w:spacing w:line="480" w:lineRule="auto"/>
         <w:jc w:val="both"/>
         <w:rPr>
-          <w:b/>
+          <w:rFonts w:ascii="Consolas" w:hAnsi="Consolas" w:cs="Consolas"/>
+          <w:color w:val="000000"/>
           <w:sz w:val="24"/>
           <w:szCs w:val="24"/>
         </w:rPr>
@@ -5990,6 +5208,106 @@
         <w:tab/>
         <w:t>}</w:t>
       </w:r>
+    </w:p>
+    <w:p>
+      <w:pPr>
+        <w:spacing w:line="480" w:lineRule="auto"/>
+        <w:jc w:val="both"/>
+        <w:rPr>
+          <w:rFonts w:ascii="Consolas" w:hAnsi="Consolas" w:cs="Consolas"/>
+          <w:color w:val="000000"/>
+          <w:sz w:val="24"/>
+          <w:szCs w:val="24"/>
+        </w:rPr>
+      </w:pPr>
+    </w:p>
+    <w:p>
+      <w:pPr>
+        <w:spacing w:line="480" w:lineRule="auto"/>
+        <w:jc w:val="both"/>
+        <w:rPr>
+          <w:rFonts w:ascii="Consolas" w:hAnsi="Consolas" w:cs="Consolas"/>
+          <w:color w:val="000000"/>
+          <w:sz w:val="24"/>
+          <w:szCs w:val="24"/>
+        </w:rPr>
+      </w:pPr>
+      <w:r>
+        <w:rPr>
+          <w:rFonts w:ascii="Consolas" w:hAnsi="Consolas" w:cs="Consolas"/>
+          <w:color w:val="000000"/>
+          <w:sz w:val="24"/>
+          <w:szCs w:val="24"/>
+        </w:rPr>
+        <w:t>4 metodo recursivos</w:t>
+      </w:r>
+    </w:p>
+    <w:p>
+      <w:pPr>
+        <w:spacing w:line="480" w:lineRule="auto"/>
+        <w:jc w:val="both"/>
+        <w:rPr>
+          <w:rFonts w:ascii="Consolas" w:hAnsi="Consolas" w:cs="Consolas"/>
+          <w:color w:val="000000"/>
+          <w:sz w:val="24"/>
+          <w:szCs w:val="24"/>
+        </w:rPr>
+      </w:pPr>
+    </w:p>
+    <w:p>
+      <w:pPr>
+        <w:spacing w:line="480" w:lineRule="auto"/>
+        <w:jc w:val="both"/>
+        <w:rPr>
+          <w:rFonts w:ascii="Consolas" w:hAnsi="Consolas" w:cs="Consolas"/>
+          <w:color w:val="000000"/>
+          <w:sz w:val="24"/>
+          <w:szCs w:val="24"/>
+        </w:rPr>
+      </w:pPr>
+      <w:r>
+        <w:rPr>
+          <w:rFonts w:ascii="Consolas" w:hAnsi="Consolas" w:cs="Consolas"/>
+          <w:color w:val="000000"/>
+          <w:sz w:val="24"/>
+          <w:szCs w:val="24"/>
+        </w:rPr>
+        <w:t>3 hilos</w:t>
+      </w:r>
+    </w:p>
+    <w:p>
+      <w:pPr>
+        <w:spacing w:line="480" w:lineRule="auto"/>
+        <w:jc w:val="both"/>
+        <w:rPr>
+          <w:rFonts w:ascii="Consolas" w:hAnsi="Consolas" w:cs="Consolas"/>
+          <w:color w:val="000000"/>
+          <w:sz w:val="24"/>
+          <w:szCs w:val="24"/>
+        </w:rPr>
+      </w:pPr>
+    </w:p>
+    <w:p>
+      <w:pPr>
+        <w:spacing w:line="480" w:lineRule="auto"/>
+        <w:jc w:val="both"/>
+        <w:rPr>
+          <w:b/>
+          <w:sz w:val="24"/>
+          <w:szCs w:val="24"/>
+        </w:rPr>
+      </w:pPr>
+      <w:r>
+        <w:rPr>
+          <w:rFonts w:ascii="Consolas" w:hAnsi="Consolas" w:cs="Consolas"/>
+          <w:color w:val="000000"/>
+          <w:sz w:val="24"/>
+          <w:szCs w:val="24"/>
+        </w:rPr>
+        <w:t>archivo</w:t>
+      </w:r>
+      <w:bookmarkStart w:id="0" w:name="_GoBack"/>
+      <w:bookmarkEnd w:id="0"/>
     </w:p>
     <w:sectPr>
       <w:pgSz w:w="12240" w:h="15840"/>
@@ -6691,7 +6009,7 @@
 </file>
 
 <file path=customXml/itemProps1.xml><?xml version="1.0" encoding="utf-8"?>
-<ds:datastoreItem xmlns:ds="http://schemas.openxmlformats.org/officeDocument/2006/customXml" ds:itemID="{F0A0450C-9017-4261-AA4A-38F216C5D905}">
+<ds:datastoreItem xmlns:ds="http://schemas.openxmlformats.org/officeDocument/2006/customXml" ds:itemID="{94CABCED-E5C9-4274-BC48-BFA6C8494DF1}">
   <ds:schemaRefs>
     <ds:schemaRef ds:uri="http://schemas.openxmlformats.org/officeDocument/2006/bibliography"/>
   </ds:schemaRefs>

</xml_diff>